<commit_message>
Dodata 2 nova trigera koji menjaju stanje baze i upiti koji prikazuju njihovu funkcionalnost na bazi.
</commit_message>
<xml_diff>
--- a/Prodaja polovnih stvari preko interneta (1).docx
+++ b/Prodaja polovnih stvari preko interneta (1).docx
@@ -79,11 +79,33 @@
       </w:pPr>
       <w:r>
         <w:rPr/>
-        <w:t xml:space="preserve">2.Prilikom </w:t>
-      </w:r>
-      <w:r>
-        <w:rPr/>
-        <w:t>unosa u tabelu ostalo proveriti starost unesenog predmeta,ukoliko je predmet stariji od 10 godina obavestiti korisnika da je nemoguce okaciti taj predmet na sajt za prodaju polovnih stvari.</w:t>
+        <w:t>2.Prilikom unosa u tabelu ostalo proveriti starost unesenog predmeta,ukoliko je predmet stariji od 10 godina obavestiti korisnika da je nemoguce okaciti taj predmet na sajt za prodaju polovnih stvari.</w:t>
+      </w:r>
+    </w:p>
+    <w:p>
+      <w:pPr>
+        <w:pStyle w:val="Normal"/>
+        <w:jc w:val="both"/>
+        <w:rPr/>
+      </w:pPr>
+      <w:r>
+        <w:rPr/>
+        <w:t>3.Pre unosa kolone u tabelu prodata proveravamo kolicinu te stvari u tabeli stvar.Ako je kolicina 0 javljamo da stvar ne moze biti prodata u suprotnom smanjujemo kolicinu te stvari za 1 u tabeli stvar.</w:t>
+      </w:r>
+    </w:p>
+    <w:p>
+      <w:pPr>
+        <w:pStyle w:val="Normal"/>
+        <w:jc w:val="both"/>
+        <w:rPr/>
+      </w:pPr>
+      <w:r>
+        <w:rPr/>
+        <w:t>4.</w:t>
+      </w:r>
+      <w:r>
+        <w:rPr/>
+        <w:t>Nakon unosa kolone u tabelu prodata proveravamo kolicinu te stvari u tabeli stvar.Ako je kolicina 0 brisemo kolonu sa datim id u tabeli stvar.Nakon toga prisemo kolonu u jednoj od tabela odeca,obuca ili ostalo u zavisnosti kojoj vrsti data stvar pripada.</w:t>
       </w:r>
     </w:p>
     <w:p>
@@ -150,7 +172,6 @@
     <w:rPrDefault>
       <w:rPr>
         <w:rFonts w:ascii="Calibri" w:hAnsi="Calibri" w:eastAsia="Calibri" w:cs="" w:asciiTheme="minorHAnsi" w:cstheme="minorBidi" w:eastAsiaTheme="minorHAnsi" w:hAnsiTheme="minorHAnsi"/>
-        <w:sz w:val="22"/>
         <w:szCs w:val="22"/>
         <w:lang w:val="en-US" w:eastAsia="en-US" w:bidi="ar-SA"/>
       </w:rPr>
@@ -310,7 +331,7 @@
     </w:pPr>
     <w:rPr>
       <w:rFonts w:ascii="Calibri" w:hAnsi="Calibri" w:eastAsia="Calibri" w:cs="" w:asciiTheme="minorHAnsi" w:cstheme="minorBidi" w:eastAsiaTheme="minorHAnsi" w:hAnsiTheme="minorHAnsi"/>
-      <w:color w:val="auto"/>
+      <w:color w:val="00000A"/>
       <w:sz w:val="22"/>
       <w:szCs w:val="22"/>
       <w:lang w:val="en-US" w:eastAsia="en-US" w:bidi="ar-SA"/>

</xml_diff>

<commit_message>
dodat opis funkcionalnosti aplikacije
</commit_message>
<xml_diff>
--- a/Prodaja polovnih stvari preko interneta (1).docx
+++ b/Prodaja polovnih stvari preko interneta (1).docx
@@ -101,11 +101,148 @@
       </w:pPr>
       <w:r>
         <w:rPr/>
-        <w:t>4.</w:t>
-      </w:r>
-      <w:r>
-        <w:rPr/>
-        <w:t>Nakon unosa kolone u tabelu prodata proveravamo kolicinu te stvari u tabeli stvar.Ako je kolicina 0 brisemo kolonu sa datim id u tabeli stvar.Nakon toga prisemo kolonu u jednoj od tabela odeca,obuca ili ostalo u zavisnosti kojoj vrsti data stvar pripada.</w:t>
+        <w:t>4.Nakon unosa kolone u tabelu prodata proveravamo kolicinu te stvari u tabeli stvar.Ako je kolicina 0 brisemo kolonu sa datim id u tabeli stvar.Nakon toga prisemo kolonu u jednoj od tabela odeca,obuca ili ostalo u zavisnosti kojoj vrsti data stvar pripada.</w:t>
+      </w:r>
+    </w:p>
+    <w:p>
+      <w:pPr>
+        <w:pStyle w:val="Normal"/>
+        <w:jc w:val="both"/>
+        <w:rPr/>
+      </w:pPr>
+      <w:bookmarkStart w:id="0" w:name="__DdeLink__14_370296924"/>
+      <w:r>
+        <w:rPr/>
+        <w:t>Upiti:</w:t>
+      </w:r>
+    </w:p>
+    <w:p>
+      <w:pPr>
+        <w:pStyle w:val="Normal"/>
+        <w:jc w:val="both"/>
+        <w:rPr/>
+      </w:pPr>
+      <w:r>
+        <w:rPr/>
+        <w:t>1.c : U okviru ovog programa postoje 4 upita.</w:t>
+      </w:r>
+    </w:p>
+    <w:p>
+      <w:pPr>
+        <w:pStyle w:val="Normal"/>
+        <w:jc w:val="both"/>
+        <w:rPr/>
+      </w:pPr>
+      <w:r>
+        <w:rPr/>
+        <w:t>-Prvi upit ispisuje id naziv I cenu stvari koje su prodate kupcu a kostale su vise od 2000 dinara.</w:t>
+      </w:r>
+    </w:p>
+    <w:p>
+      <w:pPr>
+        <w:pStyle w:val="Normal"/>
+        <w:jc w:val="both"/>
+        <w:rPr/>
+      </w:pPr>
+      <w:r>
+        <w:rPr/>
+        <w:t>-Drugi upit brise stvar ciji je id=2.</w:t>
+      </w:r>
+    </w:p>
+    <w:p>
+      <w:pPr>
+        <w:pStyle w:val="Normal"/>
+        <w:jc w:val="both"/>
+        <w:rPr/>
+      </w:pPr>
+      <w:r>
+        <w:rPr/>
+        <w:t xml:space="preserve">-Treci upit </w:t>
+      </w:r>
+      <w:r>
+        <w:rPr/>
+        <w:t>unosi  novog dobavljaca u tabelu dobavljac.</w:t>
+      </w:r>
+    </w:p>
+    <w:p>
+      <w:pPr>
+        <w:pStyle w:val="Normal"/>
+        <w:jc w:val="both"/>
+        <w:rPr/>
+      </w:pPr>
+      <w:r>
+        <w:rPr/>
+        <w:t>-</w:t>
+      </w:r>
+      <w:r>
+        <w:rPr/>
+        <w:t>Cetvrti upit pokusava da unese novu stvar u tabelu stvar I pri tome aktivira triger koji javlja da datum nije pravilno postavljen.</w:t>
+      </w:r>
+    </w:p>
+    <w:p>
+      <w:pPr>
+        <w:pStyle w:val="Normal"/>
+        <w:jc w:val="both"/>
+        <w:rPr/>
+      </w:pPr>
+      <w:r>
+        <w:rPr/>
+      </w:r>
+    </w:p>
+    <w:p>
+      <w:pPr>
+        <w:pStyle w:val="Normal"/>
+        <w:jc w:val="both"/>
+        <w:rPr/>
+      </w:pPr>
+      <w:r>
+        <w:rPr/>
+        <w:t>2.c :</w:t>
+      </w:r>
+    </w:p>
+    <w:p>
+      <w:pPr>
+        <w:pStyle w:val="Normal"/>
+        <w:jc w:val="both"/>
+        <w:rPr/>
+      </w:pPr>
+      <w:r>
+        <w:rPr/>
+        <w:t>-Omogucava dodavanje ili brisanje korisnika u zavisnosti koju opciju od ponudjenih izaberemo.</w:t>
+      </w:r>
+    </w:p>
+    <w:p>
+      <w:pPr>
+        <w:pStyle w:val="Normal"/>
+        <w:jc w:val="both"/>
+        <w:rPr/>
+      </w:pPr>
+      <w:r>
+        <w:rPr/>
+        <w:t>3.c:</w:t>
+      </w:r>
+    </w:p>
+    <w:p>
+      <w:pPr>
+        <w:pStyle w:val="Normal"/>
+        <w:jc w:val="both"/>
+        <w:rPr/>
+      </w:pPr>
+      <w:bookmarkStart w:id="1" w:name="__DdeLink__14_370296924"/>
+      <w:bookmarkEnd w:id="1"/>
+      <w:r>
+        <w:rPr/>
+        <w:t>-Unosimo id stvari koja ce biti prodata kupcu I pri tome se dodaje novi red u tabelu prodata dok se u tabeli stvar kolicina te stvari umanjuje za 1.Nakon toga azurira se I stanje te stvari u jednoj od tabela obuca,odeca ili ostalo.(aktivira se triger3 I triger4).</w:t>
+      </w:r>
+    </w:p>
+    <w:p>
+      <w:pPr>
+        <w:pStyle w:val="Normal"/>
+        <w:jc w:val="both"/>
+        <w:rPr/>
+      </w:pPr>
+      <w:r>
+        <w:rPr/>
       </w:r>
     </w:p>
     <w:p>

</xml_diff>